<commit_message>
fixing some typeos and such
</commit_message>
<xml_diff>
--- a/Benjamin-Austin-Resume.docx
+++ b/Benjamin-Austin-Resume.docx
@@ -65,7 +65,7 @@
           <w:sz w:val="18"/>
           <w:szCs w:val="18"/>
         </w:rPr>
-        <w:t>I am an experienced front-end developer who has over a decade of experience working for large and small teams alike. I'm seeking a job with like-minded developers where I can be challenged as part of a real team, working towards real goals. I enjoy learning new things, and have found that teaching others is the best way to cement my own skills. My passion is creating responsive and dynamic user interfaces, and I'm looking for an employer that needs someone who can deliver CSS and Javascript magic.</w:t>
+        <w:t>I am an experienced front-end developer who has over a decade of experience working for large and small teams alike. I'm seeking a job with like-minded developers where I can be challenged as part of a real team, working to create beautiful interfaces which are a joy to use. I enjoy learning new things, and have found that teaching others is the best way to cement my own skills. My passion is creating responsive and dynamic user interfaces, and I'm looking for an employer that needs someone who can deliver CSS and Javascript magic.</w:t>
       </w:r>
       <w:r>
         <w:br/>
@@ -95,7 +95,7 @@
           <w:sz w:val="18"/>
           <w:szCs w:val="18"/>
         </w:rPr>
-        <w:t>• I love Javascript. Node, React, with or without Redux, noSQL storage, react-native, electron or ionic.</w:t>
+        <w:t>• I love Javascript. Node, React, with or without Redux, noSQL storage, React Native, Electron or Ionic.</w:t>
       </w:r>
       <w:r>
         <w:br/>
@@ -185,7 +185,7 @@
           <w:sz w:val="18"/>
           <w:szCs w:val="18"/>
         </w:rPr>
-        <w:t>• Experience developing apps across browsers, and many platforms, and leaning new ones</w:t>
+        <w:t>• Experience developing apps across browsers, and many platforms, and learning new ones</w:t>
       </w:r>
       <w:r>
         <w:br/>
@@ -228,7 +228,7 @@
           <w:sz w:val="18"/>
           <w:szCs w:val="18"/>
         </w:rPr>
-        <w:t>(Nov 18 - Present)</w:t>
+        <w:t>(Nov 18 - Jun 2020)</w:t>
       </w:r>
       <w:r>
         <w:br/>
@@ -238,19 +238,19 @@
           <w:sz w:val="24"/>
           <w:szCs w:val="24"/>
         </w:rPr>
-        <w:t>Senior React-Native Developer</w:t>
-      </w:r>
-    </w:p>
-    <w:p>
-      <w:pPr>
-        <w:ind/>
-      </w:pPr>
-      <w:r>
-        <w:rPr>
-          <w:sz w:val="18"/>
-          <w:szCs w:val="18"/>
-        </w:rPr>
-        <w:t>• Full stack developer, creating a cross-platform app using react-native for the front-end, and Firebase for the back-end</w:t>
+        <w:t>Senior React Native Developer</w:t>
+      </w:r>
+    </w:p>
+    <w:p>
+      <w:pPr>
+        <w:ind/>
+      </w:pPr>
+      <w:r>
+        <w:rPr>
+          <w:sz w:val="18"/>
+          <w:szCs w:val="18"/>
+        </w:rPr>
+        <w:t>• Full stack developer, creating a cross-platform app using React Native for the front-end, and Firebase for the back-end</w:t>
       </w:r>
       <w:r>
         <w:br/>
@@ -424,17 +424,17 @@
           <w:sz w:val="18"/>
           <w:szCs w:val="18"/>
         </w:rPr>
-        <w:t>• Assisted the instructor in teaching students of the Saint Paul Coding Boot Camp the fundamentals of full-stack web development. We focus primarily on the MERN stack. We covered topics ranging from basic HTML and CSS, to algorithms and Database management and everything in between</w:t>
-      </w:r>
-      <w:r>
-        <w:br/>
-      </w:r>
-      <w:r>
-        <w:rPr>
-          <w:sz w:val="18"/>
-          <w:szCs w:val="18"/>
-        </w:rPr>
-        <w:t>• Through One-on-on and group mentoring, ensure the students have a firm understanding of the technologies and methodologies covered throughout the class.</w:t>
+        <w:t>• Assisted the instructor in teaching students of the Saint Paul Coding Boot Camp the fundamentals of full-stack web development. We focused primarily on the MERN stack and covered topics ranging from basic HTML and CSS, to algorithms and Database management and everything in between</w:t>
+      </w:r>
+      <w:r>
+        <w:br/>
+      </w:r>
+      <w:r>
+        <w:rPr>
+          <w:sz w:val="18"/>
+          <w:szCs w:val="18"/>
+        </w:rPr>
+        <w:t>• Through One-on-one and group mentoring, ensure the students have a firm understanding of the technologies and methodologies covered throughout the class.</w:t>
       </w:r>
       <w:r>
         <w:br/>
@@ -494,7 +494,7 @@
           <w:sz w:val="18"/>
           <w:szCs w:val="18"/>
         </w:rPr>
-        <w:t>• User interface developer, creating first-class web applications for business and legal professionals. Responsible for many aspects of the front end, developing in JS/CSS/HTML to implement products using technologies such as Backbone, Jquery and SCSS.</w:t>
+        <w:t>• User interface developer, creating first-class web applications for business and legal professionals. Responsible for many aspects of the front end, developing in JS/CSS/HTML to implement products using technologies such as Backbone, jQuery and SCSS.</w:t>
       </w:r>
       <w:r>
         <w:br/>
@@ -574,7 +574,7 @@
           <w:sz w:val="18"/>
           <w:szCs w:val="18"/>
         </w:rPr>
-        <w:t>• Implemented the UI for the checkout process from Photoshop comps and discussions with remote staff, built using Zend, and Jquery.</w:t>
+        <w:t>• Implemented the UI for the checkout process from Photoshop comps and discussions with remote staff, built using Zend, and jQuery.</w:t>
       </w:r>
       <w:r>
         <w:br/>

</xml_diff>

<commit_message>
adding website to resume && removing some cruft
</commit_message>
<xml_diff>
--- a/Benjamin-Austin-Resume.docx
+++ b/Benjamin-Austin-Resume.docx
@@ -36,6 +36,17 @@
           <w:szCs w:val="18"/>
         </w:rPr>
         <w:t>BenniAustinDev@gmail.com</w:t>
+      </w:r>
+      <w:r>
+        <w:br/>
+      </w:r>
+      <w:r>
+        <w:rPr>
+          <w:color w:val="666666"/>
+          <w:sz w:val="18"/>
+          <w:szCs w:val="18"/>
+        </w:rPr>
+        <w:t>https://benniaustindev.github.io/</w:t>
       </w:r>
       <w:r>
         <w:br/>
@@ -375,6 +386,17 @@
           <w:szCs w:val="18"/>
         </w:rPr>
         <w:t>BenniAustinDev@gmail.com</w:t>
+      </w:r>
+      <w:r>
+        <w:br/>
+      </w:r>
+      <w:r>
+        <w:rPr>
+          <w:color w:val="666666"/>
+          <w:sz w:val="18"/>
+          <w:szCs w:val="18"/>
+        </w:rPr>
+        <w:t>https://benniaustindev.github.io/</w:t>
       </w:r>
       <w:r>
         <w:br/>

</xml_diff>

<commit_message>
language updates to resume
</commit_message>
<xml_diff>
--- a/Benjamin-Austin-Resume.docx
+++ b/Benjamin-Austin-Resume.docx
@@ -106,7 +106,7 @@
           <w:sz w:val="18"/>
           <w:szCs w:val="18"/>
         </w:rPr>
-        <w:t>• I love Javascript. Node, React, with or without Redux, noSQL storage, React Native, Electron or Ionic.</w:t>
+        <w:t>• I love Javascript. Node (npm), React, with or without Redux, noSQL storage, React Native, Electron or Ionic.</w:t>
       </w:r>
       <w:r>
         <w:br/>
@@ -311,7 +311,7 @@
           <w:sz w:val="18"/>
           <w:szCs w:val="18"/>
         </w:rPr>
-        <w:t>• Created many robust and reusable components across the app to ensure consistent code.</w:t>
+        <w:t>• Created a framework of robust and reusable components across the platform to ensure clean code and save developer time by reducing redundancies.</w:t>
       </w:r>
       <w:r>
         <w:br/>

</xml_diff>